<commit_message>
Updates to Resume, Course List, References, Live Website List
</commit_message>
<xml_diff>
--- a/Tyler Rop - Live Websites 2013.docx
+++ b/Tyler Rop - Live Websites 2013.docx
@@ -18,7 +18,7 @@
           <w:sz w:val="48"/>
           <w:szCs w:val="48"/>
         </w:rPr>
-        <w:t>Live Websites – Tyler Rop</w:t>
+        <w:t>Live Websites</w:t>
       </w:r>
     </w:p>
     <w:tbl>
@@ -78,7 +78,7 @@
                 <w:szCs w:val="28"/>
               </w:rPr>
             </w:pPr>
-            <w:hyperlink r:id="rId4" w:history="1">
+            <w:hyperlink r:id="rId6" w:history="1">
               <w:r>
                 <w:rPr>
                   <w:rStyle w:val="Hyperlink"/>
@@ -164,7 +164,7 @@
                 <w:szCs w:val="28"/>
               </w:rPr>
             </w:pPr>
-            <w:hyperlink r:id="rId5" w:history="1">
+            <w:hyperlink r:id="rId7" w:history="1">
               <w:r>
                 <w:rPr>
                   <w:rStyle w:val="Hyperlink"/>
@@ -250,7 +250,7 @@
                 <w:szCs w:val="28"/>
               </w:rPr>
             </w:pPr>
-            <w:hyperlink r:id="rId6" w:history="1">
+            <w:hyperlink r:id="rId8" w:history="1">
               <w:r>
                 <w:rPr>
                   <w:rStyle w:val="Hyperlink"/>
@@ -336,7 +336,7 @@
                 <w:szCs w:val="28"/>
               </w:rPr>
             </w:pPr>
-            <w:hyperlink r:id="rId7" w:history="1">
+            <w:hyperlink r:id="rId9" w:history="1">
               <w:r>
                 <w:rPr>
                   <w:rStyle w:val="Hyperlink"/>
@@ -419,7 +419,7 @@
                 <w:szCs w:val="28"/>
               </w:rPr>
             </w:pPr>
-            <w:hyperlink r:id="rId8" w:history="1">
+            <w:hyperlink r:id="rId10" w:history="1">
               <w:r>
                 <w:rPr>
                   <w:rStyle w:val="Hyperlink"/>
@@ -505,7 +505,7 @@
                 <w:szCs w:val="28"/>
               </w:rPr>
             </w:pPr>
-            <w:hyperlink r:id="rId9" w:history="1">
+            <w:hyperlink r:id="rId11" w:history="1">
               <w:r>
                 <w:rPr>
                   <w:rStyle w:val="Hyperlink"/>
@@ -608,7 +608,7 @@
                 <w:szCs w:val="28"/>
               </w:rPr>
             </w:pPr>
-            <w:hyperlink r:id="rId10" w:history="1">
+            <w:hyperlink r:id="rId12" w:history="1">
               <w:r>
                 <w:rPr>
                   <w:rStyle w:val="Hyperlink"/>
@@ -635,6 +635,7 @@
       </w:pPr>
     </w:p>
     <w:sectPr>
+      <w:headerReference w:type="default" r:id="rId13"/>
       <w:pgSz w:w="12240" w:h="15840"/>
       <w:pgMar w:top="1440" w:right="1440" w:bottom="1440" w:left="1440" w:header="708" w:footer="708" w:gutter="0"/>
       <w:cols w:space="708"/>
@@ -642,6 +643,91 @@
     </w:sectPr>
   </w:body>
 </w:document>
+</file>
+
+<file path=word/endnotes.xml><?xml version="1.0" encoding="utf-8"?>
+<w:endnotes xmlns:ve="http://schemas.openxmlformats.org/markup-compatibility/2006" xmlns:o="urn:schemas-microsoft-com:office:office" xmlns:r="http://schemas.openxmlformats.org/officeDocument/2006/relationships" xmlns:m="http://schemas.openxmlformats.org/officeDocument/2006/math" xmlns:v="urn:schemas-microsoft-com:vml" xmlns:wp="http://schemas.openxmlformats.org/drawingml/2006/wordprocessingDrawing" xmlns:w10="urn:schemas-microsoft-com:office:word" xmlns:w="http://schemas.openxmlformats.org/wordprocessingml/2006/main" xmlns:wne="http://schemas.microsoft.com/office/word/2006/wordml">
+  <w:endnote w:type="separator" w:id="-1">
+    <w:p>
+      <w:pPr>
+        <w:spacing w:after="0" w:line="240" w:lineRule="auto"/>
+      </w:pPr>
+      <w:r>
+        <w:separator/>
+      </w:r>
+    </w:p>
+  </w:endnote>
+  <w:endnote w:type="continuationSeparator" w:id="0">
+    <w:p>
+      <w:pPr>
+        <w:spacing w:after="0" w:line="240" w:lineRule="auto"/>
+      </w:pPr>
+      <w:r>
+        <w:continuationSeparator/>
+      </w:r>
+    </w:p>
+  </w:endnote>
+</w:endnotes>
+</file>
+
+<file path=word/footnotes.xml><?xml version="1.0" encoding="utf-8"?>
+<w:footnotes xmlns:ve="http://schemas.openxmlformats.org/markup-compatibility/2006" xmlns:o="urn:schemas-microsoft-com:office:office" xmlns:r="http://schemas.openxmlformats.org/officeDocument/2006/relationships" xmlns:m="http://schemas.openxmlformats.org/officeDocument/2006/math" xmlns:v="urn:schemas-microsoft-com:vml" xmlns:wp="http://schemas.openxmlformats.org/drawingml/2006/wordprocessingDrawing" xmlns:w10="urn:schemas-microsoft-com:office:word" xmlns:w="http://schemas.openxmlformats.org/wordprocessingml/2006/main" xmlns:wne="http://schemas.microsoft.com/office/word/2006/wordml">
+  <w:footnote w:type="separator" w:id="-1">
+    <w:p>
+      <w:pPr>
+        <w:spacing w:after="0" w:line="240" w:lineRule="auto"/>
+      </w:pPr>
+      <w:r>
+        <w:separator/>
+      </w:r>
+    </w:p>
+  </w:footnote>
+  <w:footnote w:type="continuationSeparator" w:id="0">
+    <w:p>
+      <w:pPr>
+        <w:spacing w:after="0" w:line="240" w:lineRule="auto"/>
+      </w:pPr>
+      <w:r>
+        <w:continuationSeparator/>
+      </w:r>
+    </w:p>
+  </w:footnote>
+</w:footnotes>
+</file>
+
+<file path=word/header1.xml><?xml version="1.0" encoding="utf-8"?>
+<w:hdr xmlns:ve="http://schemas.openxmlformats.org/markup-compatibility/2006" xmlns:o="urn:schemas-microsoft-com:office:office" xmlns:r="http://schemas.openxmlformats.org/officeDocument/2006/relationships" xmlns:m="http://schemas.openxmlformats.org/officeDocument/2006/math" xmlns:v="urn:schemas-microsoft-com:vml" xmlns:wp="http://schemas.openxmlformats.org/drawingml/2006/wordprocessingDrawing" xmlns:w10="urn:schemas-microsoft-com:office:word" xmlns:w="http://schemas.openxmlformats.org/wordprocessingml/2006/main" xmlns:wne="http://schemas.microsoft.com/office/word/2006/wordml">
+  <w:p>
+    <w:pPr>
+      <w:pStyle w:val="Header"/>
+      <w:jc w:val="right"/>
+      <w:rPr>
+        <w:rFonts w:ascii="Segoe UI Light" w:hAnsi="Segoe UI Light"/>
+      </w:rPr>
+    </w:pPr>
+    <w:r>
+      <w:rPr>
+        <w:rFonts w:ascii="Segoe UI Light" w:hAnsi="Segoe UI Light"/>
+      </w:rPr>
+      <w:t>Tyler Rop</w:t>
+    </w:r>
+  </w:p>
+  <w:p>
+    <w:pPr>
+      <w:pStyle w:val="Header"/>
+      <w:jc w:val="right"/>
+      <w:rPr>
+        <w:rFonts w:ascii="Segoe UI Light" w:hAnsi="Segoe UI Light"/>
+      </w:rPr>
+    </w:pPr>
+    <w:r>
+      <w:rPr>
+        <w:rFonts w:ascii="Segoe UI Light" w:hAnsi="Segoe UI Light"/>
+      </w:rPr>
+      <w:t>December, 2013</w:t>
+    </w:r>
+  </w:p>
+</w:hdr>
 </file>
 
 <file path=word/styles.xml><?xml version="1.0" encoding="utf-8"?>
@@ -869,6 +955,54 @@
       <w:color w:val="0000FF"/>
       <w:u w:val="single"/>
     </w:rPr>
+  </w:style>
+  <w:style w:type="paragraph" w:styleId="Header">
+    <w:name w:val="header"/>
+    <w:basedOn w:val="Normal"/>
+    <w:link w:val="HeaderChar"/>
+    <w:uiPriority w:val="99"/>
+    <w:semiHidden/>
+    <w:unhideWhenUsed/>
+    <w:rsid w:val="001140DB"/>
+    <w:pPr>
+      <w:tabs>
+        <w:tab w:val="center" w:pos="4680"/>
+        <w:tab w:val="right" w:pos="9360"/>
+      </w:tabs>
+      <w:spacing w:after="0" w:line="240" w:lineRule="auto"/>
+    </w:pPr>
+  </w:style>
+  <w:style w:type="character" w:customStyle="1" w:styleId="HeaderChar">
+    <w:name w:val="Header Char"/>
+    <w:basedOn w:val="DefaultParagraphFont"/>
+    <w:link w:val="Header"/>
+    <w:uiPriority w:val="99"/>
+    <w:semiHidden/>
+    <w:rsid w:val="001140DB"/>
+  </w:style>
+  <w:style w:type="paragraph" w:styleId="Footer">
+    <w:name w:val="footer"/>
+    <w:basedOn w:val="Normal"/>
+    <w:link w:val="FooterChar"/>
+    <w:uiPriority w:val="99"/>
+    <w:semiHidden/>
+    <w:unhideWhenUsed/>
+    <w:rsid w:val="001140DB"/>
+    <w:pPr>
+      <w:tabs>
+        <w:tab w:val="center" w:pos="4680"/>
+        <w:tab w:val="right" w:pos="9360"/>
+      </w:tabs>
+      <w:spacing w:after="0" w:line="240" w:lineRule="auto"/>
+    </w:pPr>
+  </w:style>
+  <w:style w:type="character" w:customStyle="1" w:styleId="FooterChar">
+    <w:name w:val="Footer Char"/>
+    <w:basedOn w:val="DefaultParagraphFont"/>
+    <w:link w:val="Footer"/>
+    <w:uiPriority w:val="99"/>
+    <w:semiHidden/>
+    <w:rsid w:val="001140DB"/>
   </w:style>
 </w:styles>
 </file>

</xml_diff>

<commit_message>
Updating live website list document
</commit_message>
<xml_diff>
--- a/Tyler Rop - Live Websites 2013.docx
+++ b/Tyler Rop - Live Websites 2013.docx
@@ -42,7 +42,7 @@
       <w:tr>
         <w:tc>
           <w:tcPr>
-            <w:tcW w:w="4788" w:type="dxa"/>
+            <w:tcW w:w="4633" w:type="dxa"/>
           </w:tcPr>
           <w:p>
             <w:pPr>
@@ -64,7 +64,7 @@
         </w:tc>
         <w:tc>
           <w:tcPr>
-            <w:tcW w:w="4788" w:type="dxa"/>
+            <w:tcW w:w="4943" w:type="dxa"/>
           </w:tcPr>
           <w:p>
             <w:pPr>
@@ -97,38 +97,38 @@
       <w:tr>
         <w:tc>
           <w:tcPr>
-            <w:tcW w:w="4788" w:type="dxa"/>
-          </w:tcPr>
-          <w:p>
-            <w:pPr>
-              <w:rPr>
-                <w:rFonts w:ascii="Segoe UI Light" w:hAnsi="Segoe UI Light"/>
-                <w:sz w:val="28"/>
-                <w:szCs w:val="28"/>
-              </w:rPr>
-            </w:pPr>
-          </w:p>
-        </w:tc>
-        <w:tc>
-          <w:tcPr>
-            <w:tcW w:w="4788" w:type="dxa"/>
-          </w:tcPr>
-          <w:p>
-            <w:pPr>
-              <w:rPr>
-                <w:rFonts w:ascii="Segoe UI Light" w:hAnsi="Segoe UI Light"/>
-                <w:color w:val="000000" w:themeColor="text1"/>
-                <w:sz w:val="28"/>
-                <w:szCs w:val="28"/>
-              </w:rPr>
-            </w:pPr>
-          </w:p>
-        </w:tc>
-      </w:tr>
-      <w:tr>
-        <w:tc>
-          <w:tcPr>
-            <w:tcW w:w="4788" w:type="dxa"/>
+            <w:tcW w:w="4633" w:type="dxa"/>
+          </w:tcPr>
+          <w:p>
+            <w:pPr>
+              <w:rPr>
+                <w:rFonts w:ascii="Segoe UI Light" w:hAnsi="Segoe UI Light"/>
+                <w:sz w:val="28"/>
+                <w:szCs w:val="28"/>
+              </w:rPr>
+            </w:pPr>
+          </w:p>
+        </w:tc>
+        <w:tc>
+          <w:tcPr>
+            <w:tcW w:w="4943" w:type="dxa"/>
+          </w:tcPr>
+          <w:p>
+            <w:pPr>
+              <w:rPr>
+                <w:rFonts w:ascii="Segoe UI Light" w:hAnsi="Segoe UI Light"/>
+                <w:color w:val="000000" w:themeColor="text1"/>
+                <w:sz w:val="28"/>
+                <w:szCs w:val="28"/>
+              </w:rPr>
+            </w:pPr>
+          </w:p>
+        </w:tc>
+      </w:tr>
+      <w:tr>
+        <w:tc>
+          <w:tcPr>
+            <w:tcW w:w="4633" w:type="dxa"/>
           </w:tcPr>
           <w:p>
             <w:pPr>
@@ -150,7 +150,7 @@
         </w:tc>
         <w:tc>
           <w:tcPr>
-            <w:tcW w:w="4788" w:type="dxa"/>
+            <w:tcW w:w="4943" w:type="dxa"/>
           </w:tcPr>
           <w:p>
             <w:pPr>
@@ -183,38 +183,121 @@
       <w:tr>
         <w:tc>
           <w:tcPr>
-            <w:tcW w:w="4788" w:type="dxa"/>
-          </w:tcPr>
-          <w:p>
-            <w:pPr>
-              <w:rPr>
-                <w:rFonts w:ascii="Segoe UI Light" w:hAnsi="Segoe UI Light"/>
-                <w:sz w:val="28"/>
-                <w:szCs w:val="28"/>
-              </w:rPr>
-            </w:pPr>
-          </w:p>
-        </w:tc>
-        <w:tc>
-          <w:tcPr>
-            <w:tcW w:w="4788" w:type="dxa"/>
-          </w:tcPr>
-          <w:p>
-            <w:pPr>
-              <w:rPr>
-                <w:rFonts w:ascii="Segoe UI Light" w:hAnsi="Segoe UI Light"/>
-                <w:color w:val="000000" w:themeColor="text1"/>
-                <w:sz w:val="28"/>
-                <w:szCs w:val="28"/>
-              </w:rPr>
-            </w:pPr>
-          </w:p>
-        </w:tc>
-      </w:tr>
-      <w:tr>
-        <w:tc>
-          <w:tcPr>
-            <w:tcW w:w="4788" w:type="dxa"/>
+            <w:tcW w:w="4633" w:type="dxa"/>
+          </w:tcPr>
+          <w:p>
+            <w:pPr>
+              <w:rPr>
+                <w:rFonts w:ascii="Segoe UI Light" w:hAnsi="Segoe UI Light"/>
+                <w:sz w:val="28"/>
+                <w:szCs w:val="28"/>
+              </w:rPr>
+            </w:pPr>
+          </w:p>
+        </w:tc>
+        <w:tc>
+          <w:tcPr>
+            <w:tcW w:w="4943" w:type="dxa"/>
+          </w:tcPr>
+          <w:p>
+            <w:pPr>
+              <w:rPr>
+                <w:rFonts w:ascii="Segoe UI Light" w:hAnsi="Segoe UI Light"/>
+                <w:color w:val="000000" w:themeColor="text1"/>
+                <w:sz w:val="28"/>
+                <w:szCs w:val="28"/>
+              </w:rPr>
+            </w:pPr>
+          </w:p>
+        </w:tc>
+      </w:tr>
+      <w:tr>
+        <w:tc>
+          <w:tcPr>
+            <w:tcW w:w="4633" w:type="dxa"/>
+          </w:tcPr>
+          <w:p>
+            <w:pPr>
+              <w:rPr>
+                <w:rFonts w:ascii="Segoe UI Light" w:hAnsi="Segoe UI Light"/>
+                <w:sz w:val="28"/>
+                <w:szCs w:val="28"/>
+              </w:rPr>
+            </w:pPr>
+            <w:r>
+              <w:rPr>
+                <w:rFonts w:ascii="Segoe UI Light" w:hAnsi="Segoe UI Light"/>
+                <w:sz w:val="28"/>
+                <w:szCs w:val="28"/>
+              </w:rPr>
+              <w:t>Infiniti USA Mobile</w:t>
+            </w:r>
+          </w:p>
+        </w:tc>
+        <w:tc>
+          <w:tcPr>
+            <w:tcW w:w="4943" w:type="dxa"/>
+          </w:tcPr>
+          <w:p>
+            <w:pPr>
+              <w:rPr>
+                <w:rFonts w:ascii="Segoe UI Light" w:hAnsi="Segoe UI Light"/>
+                <w:color w:val="000000" w:themeColor="text1"/>
+                <w:sz w:val="28"/>
+                <w:szCs w:val="28"/>
+              </w:rPr>
+            </w:pPr>
+            <w:hyperlink r:id="rId8" w:history="1">
+              <w:r>
+                <w:rPr>
+                  <w:rStyle w:val="Hyperlink"/>
+                  <w:rFonts w:ascii="Segoe UI Light" w:hAnsi="Segoe UI Light"/>
+                  <w:color w:val="000000" w:themeColor="text1"/>
+                  <w:sz w:val="28"/>
+                  <w:szCs w:val="28"/>
+                  <w:u w:val="none"/>
+                </w:rPr>
+                <w:t>http://www.m.infinitiusa.com/</w:t>
+              </w:r>
+            </w:hyperlink>
+          </w:p>
+        </w:tc>
+      </w:tr>
+      <w:tr>
+        <w:tc>
+          <w:tcPr>
+            <w:tcW w:w="4633" w:type="dxa"/>
+          </w:tcPr>
+          <w:p>
+            <w:pPr>
+              <w:rPr>
+                <w:rFonts w:ascii="Segoe UI Light" w:hAnsi="Segoe UI Light"/>
+                <w:sz w:val="28"/>
+                <w:szCs w:val="28"/>
+              </w:rPr>
+            </w:pPr>
+          </w:p>
+        </w:tc>
+        <w:tc>
+          <w:tcPr>
+            <w:tcW w:w="4943" w:type="dxa"/>
+          </w:tcPr>
+          <w:p>
+            <w:pPr>
+              <w:rPr>
+                <w:rFonts w:ascii="Segoe UI Light" w:hAnsi="Segoe UI Light"/>
+                <w:color w:val="000000" w:themeColor="text1"/>
+                <w:sz w:val="28"/>
+                <w:szCs w:val="28"/>
+              </w:rPr>
+            </w:pPr>
+          </w:p>
+        </w:tc>
+      </w:tr>
+      <w:tr>
+        <w:tc>
+          <w:tcPr>
+            <w:tcW w:w="4633" w:type="dxa"/>
           </w:tcPr>
           <w:p>
             <w:pPr>
@@ -236,7 +319,7 @@
         </w:tc>
         <w:tc>
           <w:tcPr>
-            <w:tcW w:w="4788" w:type="dxa"/>
+            <w:tcW w:w="4943" w:type="dxa"/>
           </w:tcPr>
           <w:p>
             <w:pPr>
@@ -250,7 +333,7 @@
                 <w:szCs w:val="28"/>
               </w:rPr>
             </w:pPr>
-            <w:hyperlink r:id="rId8" w:history="1">
+            <w:hyperlink r:id="rId9" w:history="1">
               <w:r>
                 <w:rPr>
                   <w:rStyle w:val="Hyperlink"/>
@@ -269,38 +352,38 @@
       <w:tr>
         <w:tc>
           <w:tcPr>
-            <w:tcW w:w="4788" w:type="dxa"/>
-          </w:tcPr>
-          <w:p>
-            <w:pPr>
-              <w:rPr>
-                <w:rFonts w:ascii="Segoe UI Light" w:hAnsi="Segoe UI Light"/>
-                <w:sz w:val="28"/>
-                <w:szCs w:val="28"/>
-              </w:rPr>
-            </w:pPr>
-          </w:p>
-        </w:tc>
-        <w:tc>
-          <w:tcPr>
-            <w:tcW w:w="4788" w:type="dxa"/>
-          </w:tcPr>
-          <w:p>
-            <w:pPr>
-              <w:rPr>
-                <w:rFonts w:ascii="Segoe UI Light" w:hAnsi="Segoe UI Light"/>
-                <w:color w:val="000000" w:themeColor="text1"/>
-                <w:sz w:val="28"/>
-                <w:szCs w:val="28"/>
-              </w:rPr>
-            </w:pPr>
-          </w:p>
-        </w:tc>
-      </w:tr>
-      <w:tr>
-        <w:tc>
-          <w:tcPr>
-            <w:tcW w:w="4788" w:type="dxa"/>
+            <w:tcW w:w="4633" w:type="dxa"/>
+          </w:tcPr>
+          <w:p>
+            <w:pPr>
+              <w:rPr>
+                <w:rFonts w:ascii="Segoe UI Light" w:hAnsi="Segoe UI Light"/>
+                <w:sz w:val="28"/>
+                <w:szCs w:val="28"/>
+              </w:rPr>
+            </w:pPr>
+          </w:p>
+        </w:tc>
+        <w:tc>
+          <w:tcPr>
+            <w:tcW w:w="4943" w:type="dxa"/>
+          </w:tcPr>
+          <w:p>
+            <w:pPr>
+              <w:rPr>
+                <w:rFonts w:ascii="Segoe UI Light" w:hAnsi="Segoe UI Light"/>
+                <w:color w:val="000000" w:themeColor="text1"/>
+                <w:sz w:val="28"/>
+                <w:szCs w:val="28"/>
+              </w:rPr>
+            </w:pPr>
+          </w:p>
+        </w:tc>
+      </w:tr>
+      <w:tr>
+        <w:tc>
+          <w:tcPr>
+            <w:tcW w:w="4633" w:type="dxa"/>
           </w:tcPr>
           <w:p>
             <w:pPr>
@@ -322,7 +405,7 @@
         </w:tc>
         <w:tc>
           <w:tcPr>
-            <w:tcW w:w="4788" w:type="dxa"/>
+            <w:tcW w:w="4943" w:type="dxa"/>
           </w:tcPr>
           <w:p>
             <w:pPr>
@@ -336,7 +419,7 @@
                 <w:szCs w:val="28"/>
               </w:rPr>
             </w:pPr>
-            <w:hyperlink r:id="rId9" w:history="1">
+            <w:hyperlink r:id="rId10" w:history="1">
               <w:r>
                 <w:rPr>
                   <w:rStyle w:val="Hyperlink"/>
@@ -355,38 +438,204 @@
       <w:tr>
         <w:tc>
           <w:tcPr>
-            <w:tcW w:w="4788" w:type="dxa"/>
-          </w:tcPr>
-          <w:p>
-            <w:pPr>
-              <w:rPr>
-                <w:rFonts w:ascii="Segoe UI Light" w:hAnsi="Segoe UI Light"/>
-                <w:sz w:val="28"/>
-                <w:szCs w:val="28"/>
-              </w:rPr>
-            </w:pPr>
-          </w:p>
-        </w:tc>
-        <w:tc>
-          <w:tcPr>
-            <w:tcW w:w="4788" w:type="dxa"/>
-          </w:tcPr>
-          <w:p>
-            <w:pPr>
-              <w:rPr>
-                <w:rFonts w:ascii="Segoe UI Light" w:hAnsi="Segoe UI Light"/>
-                <w:color w:val="000000" w:themeColor="text1"/>
-                <w:sz w:val="28"/>
-                <w:szCs w:val="28"/>
-              </w:rPr>
-            </w:pPr>
-          </w:p>
-        </w:tc>
-      </w:tr>
-      <w:tr>
-        <w:tc>
-          <w:tcPr>
-            <w:tcW w:w="4788" w:type="dxa"/>
+            <w:tcW w:w="4633" w:type="dxa"/>
+          </w:tcPr>
+          <w:p>
+            <w:pPr>
+              <w:rPr>
+                <w:rFonts w:ascii="Segoe UI Light" w:hAnsi="Segoe UI Light"/>
+                <w:sz w:val="28"/>
+                <w:szCs w:val="28"/>
+              </w:rPr>
+            </w:pPr>
+          </w:p>
+        </w:tc>
+        <w:tc>
+          <w:tcPr>
+            <w:tcW w:w="4943" w:type="dxa"/>
+          </w:tcPr>
+          <w:p>
+            <w:pPr>
+              <w:rPr>
+                <w:rFonts w:ascii="Segoe UI Light" w:hAnsi="Segoe UI Light"/>
+                <w:color w:val="000000" w:themeColor="text1"/>
+                <w:sz w:val="28"/>
+                <w:szCs w:val="28"/>
+              </w:rPr>
+            </w:pPr>
+          </w:p>
+        </w:tc>
+      </w:tr>
+      <w:tr>
+        <w:tc>
+          <w:tcPr>
+            <w:tcW w:w="4633" w:type="dxa"/>
+          </w:tcPr>
+          <w:p>
+            <w:pPr>
+              <w:rPr>
+                <w:rFonts w:ascii="Segoe UI Light" w:hAnsi="Segoe UI Light"/>
+                <w:sz w:val="28"/>
+                <w:szCs w:val="28"/>
+              </w:rPr>
+            </w:pPr>
+            <w:r>
+              <w:rPr>
+                <w:rFonts w:ascii="Segoe UI Light" w:hAnsi="Segoe UI Light"/>
+                <w:sz w:val="28"/>
+                <w:szCs w:val="28"/>
+              </w:rPr>
+              <w:t>Nissan USA</w:t>
+            </w:r>
+          </w:p>
+        </w:tc>
+        <w:tc>
+          <w:tcPr>
+            <w:tcW w:w="4943" w:type="dxa"/>
+          </w:tcPr>
+          <w:p>
+            <w:pPr>
+              <w:rPr>
+                <w:rFonts w:ascii="Segoe UI Light" w:hAnsi="Segoe UI Light"/>
+                <w:color w:val="0D0D0D" w:themeColor="text1" w:themeTint="F2"/>
+                <w:sz w:val="28"/>
+                <w:szCs w:val="28"/>
+              </w:rPr>
+            </w:pPr>
+            <w:hyperlink r:id="rId11" w:history="1">
+              <w:r>
+                <w:rPr>
+                  <w:rStyle w:val="Hyperlink"/>
+                  <w:rFonts w:ascii="Segoe UI Light" w:hAnsi="Segoe UI Light"/>
+                  <w:color w:val="0D0D0D" w:themeColor="text1" w:themeTint="F2"/>
+                  <w:sz w:val="28"/>
+                  <w:szCs w:val="28"/>
+                  <w:u w:val="none"/>
+                </w:rPr>
+                <w:t>http://www.nissanusa.com/</w:t>
+              </w:r>
+            </w:hyperlink>
+          </w:p>
+        </w:tc>
+      </w:tr>
+      <w:tr>
+        <w:tc>
+          <w:tcPr>
+            <w:tcW w:w="4633" w:type="dxa"/>
+          </w:tcPr>
+          <w:p>
+            <w:pPr>
+              <w:rPr>
+                <w:rFonts w:ascii="Segoe UI Light" w:hAnsi="Segoe UI Light"/>
+                <w:sz w:val="28"/>
+                <w:szCs w:val="28"/>
+              </w:rPr>
+            </w:pPr>
+          </w:p>
+        </w:tc>
+        <w:tc>
+          <w:tcPr>
+            <w:tcW w:w="4943" w:type="dxa"/>
+          </w:tcPr>
+          <w:p>
+            <w:pPr>
+              <w:rPr>
+                <w:rFonts w:ascii="Segoe UI Light" w:hAnsi="Segoe UI Light"/>
+                <w:color w:val="000000" w:themeColor="text1"/>
+                <w:sz w:val="28"/>
+                <w:szCs w:val="28"/>
+              </w:rPr>
+            </w:pPr>
+          </w:p>
+        </w:tc>
+      </w:tr>
+      <w:tr>
+        <w:tc>
+          <w:tcPr>
+            <w:tcW w:w="4633" w:type="dxa"/>
+          </w:tcPr>
+          <w:p>
+            <w:pPr>
+              <w:rPr>
+                <w:rFonts w:ascii="Segoe UI Light" w:hAnsi="Segoe UI Light"/>
+                <w:sz w:val="28"/>
+                <w:szCs w:val="28"/>
+              </w:rPr>
+            </w:pPr>
+            <w:r>
+              <w:rPr>
+                <w:rFonts w:ascii="Segoe UI Light" w:hAnsi="Segoe UI Light"/>
+                <w:sz w:val="28"/>
+                <w:szCs w:val="28"/>
+              </w:rPr>
+              <w:t xml:space="preserve">Nissan USA Mobile </w:t>
+            </w:r>
+          </w:p>
+        </w:tc>
+        <w:tc>
+          <w:tcPr>
+            <w:tcW w:w="4943" w:type="dxa"/>
+          </w:tcPr>
+          <w:p>
+            <w:pPr>
+              <w:rPr>
+                <w:rFonts w:ascii="Segoe UI Light" w:hAnsi="Segoe UI Light"/>
+                <w:color w:val="000000" w:themeColor="text1"/>
+                <w:sz w:val="28"/>
+                <w:szCs w:val="28"/>
+              </w:rPr>
+            </w:pPr>
+            <w:hyperlink r:id="rId12" w:history="1">
+              <w:r>
+                <w:rPr>
+                  <w:rStyle w:val="Hyperlink"/>
+                  <w:rFonts w:ascii="Segoe UI Light" w:hAnsi="Segoe UI Light"/>
+                  <w:color w:val="000000" w:themeColor="text1"/>
+                  <w:sz w:val="28"/>
+                  <w:szCs w:val="28"/>
+                  <w:u w:val="none"/>
+                </w:rPr>
+                <w:t>http://www.m.nissanusa.com/</w:t>
+              </w:r>
+            </w:hyperlink>
+          </w:p>
+        </w:tc>
+      </w:tr>
+      <w:tr>
+        <w:tc>
+          <w:tcPr>
+            <w:tcW w:w="4633" w:type="dxa"/>
+          </w:tcPr>
+          <w:p>
+            <w:pPr>
+              <w:rPr>
+                <w:rFonts w:ascii="Segoe UI Light" w:hAnsi="Segoe UI Light"/>
+                <w:sz w:val="28"/>
+                <w:szCs w:val="28"/>
+              </w:rPr>
+            </w:pPr>
+          </w:p>
+        </w:tc>
+        <w:tc>
+          <w:tcPr>
+            <w:tcW w:w="4943" w:type="dxa"/>
+          </w:tcPr>
+          <w:p>
+            <w:pPr>
+              <w:rPr>
+                <w:rFonts w:ascii="Segoe UI Light" w:hAnsi="Segoe UI Light"/>
+                <w:color w:val="000000" w:themeColor="text1"/>
+                <w:sz w:val="28"/>
+                <w:szCs w:val="28"/>
+              </w:rPr>
+            </w:pPr>
+          </w:p>
+        </w:tc>
+      </w:tr>
+      <w:tr>
+        <w:tc>
+          <w:tcPr>
+            <w:tcW w:w="4633" w:type="dxa"/>
           </w:tcPr>
           <w:p>
             <w:pPr>
@@ -408,18 +657,18 @@
         </w:tc>
         <w:tc>
           <w:tcPr>
-            <w:tcW w:w="4788" w:type="dxa"/>
-          </w:tcPr>
-          <w:p>
-            <w:pPr>
-              <w:rPr>
-                <w:rFonts w:ascii="Segoe UI Light" w:hAnsi="Segoe UI Light"/>
-                <w:color w:val="000000" w:themeColor="text1"/>
-                <w:sz w:val="28"/>
-                <w:szCs w:val="28"/>
-              </w:rPr>
-            </w:pPr>
-            <w:hyperlink r:id="rId10" w:history="1">
+            <w:tcW w:w="4943" w:type="dxa"/>
+          </w:tcPr>
+          <w:p>
+            <w:pPr>
+              <w:rPr>
+                <w:rFonts w:ascii="Segoe UI Light" w:hAnsi="Segoe UI Light"/>
+                <w:color w:val="000000" w:themeColor="text1"/>
+                <w:sz w:val="28"/>
+                <w:szCs w:val="28"/>
+              </w:rPr>
+            </w:pPr>
+            <w:hyperlink r:id="rId13" w:history="1">
               <w:r>
                 <w:rPr>
                   <w:rStyle w:val="Hyperlink"/>
@@ -438,38 +687,38 @@
       <w:tr>
         <w:tc>
           <w:tcPr>
-            <w:tcW w:w="4788" w:type="dxa"/>
-          </w:tcPr>
-          <w:p>
-            <w:pPr>
-              <w:rPr>
-                <w:rFonts w:ascii="Segoe UI Light" w:hAnsi="Segoe UI Light"/>
-                <w:sz w:val="28"/>
-                <w:szCs w:val="28"/>
-              </w:rPr>
-            </w:pPr>
-          </w:p>
-        </w:tc>
-        <w:tc>
-          <w:tcPr>
-            <w:tcW w:w="4788" w:type="dxa"/>
-          </w:tcPr>
-          <w:p>
-            <w:pPr>
-              <w:rPr>
-                <w:rFonts w:ascii="Segoe UI Light" w:hAnsi="Segoe UI Light"/>
-                <w:color w:val="000000" w:themeColor="text1"/>
-                <w:sz w:val="28"/>
-                <w:szCs w:val="28"/>
-              </w:rPr>
-            </w:pPr>
-          </w:p>
-        </w:tc>
-      </w:tr>
-      <w:tr>
-        <w:tc>
-          <w:tcPr>
-            <w:tcW w:w="4788" w:type="dxa"/>
+            <w:tcW w:w="4633" w:type="dxa"/>
+          </w:tcPr>
+          <w:p>
+            <w:pPr>
+              <w:rPr>
+                <w:rFonts w:ascii="Segoe UI Light" w:hAnsi="Segoe UI Light"/>
+                <w:sz w:val="28"/>
+                <w:szCs w:val="28"/>
+              </w:rPr>
+            </w:pPr>
+          </w:p>
+        </w:tc>
+        <w:tc>
+          <w:tcPr>
+            <w:tcW w:w="4943" w:type="dxa"/>
+          </w:tcPr>
+          <w:p>
+            <w:pPr>
+              <w:rPr>
+                <w:rFonts w:ascii="Segoe UI Light" w:hAnsi="Segoe UI Light"/>
+                <w:color w:val="000000" w:themeColor="text1"/>
+                <w:sz w:val="28"/>
+                <w:szCs w:val="28"/>
+              </w:rPr>
+            </w:pPr>
+          </w:p>
+        </w:tc>
+      </w:tr>
+      <w:tr>
+        <w:tc>
+          <w:tcPr>
+            <w:tcW w:w="4633" w:type="dxa"/>
           </w:tcPr>
           <w:p>
             <w:pPr>
@@ -491,7 +740,7 @@
         </w:tc>
         <w:tc>
           <w:tcPr>
-            <w:tcW w:w="4788" w:type="dxa"/>
+            <w:tcW w:w="4943" w:type="dxa"/>
           </w:tcPr>
           <w:p>
             <w:pPr>
@@ -505,7 +754,7 @@
                 <w:szCs w:val="28"/>
               </w:rPr>
             </w:pPr>
-            <w:hyperlink r:id="rId11" w:history="1">
+            <w:hyperlink r:id="rId14" w:history="1">
               <w:r>
                 <w:rPr>
                   <w:rStyle w:val="Hyperlink"/>
@@ -524,7 +773,7 @@
       <w:tr>
         <w:tc>
           <w:tcPr>
-            <w:tcW w:w="4788" w:type="dxa"/>
+            <w:tcW w:w="4633" w:type="dxa"/>
           </w:tcPr>
           <w:p>
             <w:pPr>
@@ -537,19 +786,11 @@
                 <w:szCs w:val="28"/>
               </w:rPr>
             </w:pPr>
-            <w:r>
-              <w:rPr>
-                <w:rFonts w:ascii="Segoe UI Light" w:hAnsi="Segoe UI Light"/>
-                <w:sz w:val="28"/>
-                <w:szCs w:val="28"/>
-              </w:rPr>
-              <w:tab/>
-            </w:r>
-          </w:p>
-        </w:tc>
-        <w:tc>
-          <w:tcPr>
-            <w:tcW w:w="4788" w:type="dxa"/>
+          </w:p>
+        </w:tc>
+        <w:tc>
+          <w:tcPr>
+            <w:tcW w:w="4943" w:type="dxa"/>
           </w:tcPr>
           <w:p>
             <w:pPr>
@@ -569,7 +810,7 @@
       <w:tr>
         <w:tc>
           <w:tcPr>
-            <w:tcW w:w="4788" w:type="dxa"/>
+            <w:tcW w:w="4633" w:type="dxa"/>
           </w:tcPr>
           <w:p>
             <w:pPr>
@@ -582,19 +823,11 @@
                 <w:szCs w:val="28"/>
               </w:rPr>
             </w:pPr>
-            <w:r>
-              <w:rPr>
-                <w:rFonts w:ascii="Segoe UI Light" w:hAnsi="Segoe UI Light"/>
-                <w:sz w:val="28"/>
-                <w:szCs w:val="28"/>
-              </w:rPr>
-              <w:t>Spices Study Tours</w:t>
-            </w:r>
-          </w:p>
-        </w:tc>
-        <w:tc>
-          <w:tcPr>
-            <w:tcW w:w="4788" w:type="dxa"/>
+          </w:p>
+        </w:tc>
+        <w:tc>
+          <w:tcPr>
+            <w:tcW w:w="4943" w:type="dxa"/>
           </w:tcPr>
           <w:p>
             <w:pPr>
@@ -608,19 +841,6 @@
                 <w:szCs w:val="28"/>
               </w:rPr>
             </w:pPr>
-            <w:hyperlink r:id="rId12" w:history="1">
-              <w:r>
-                <w:rPr>
-                  <w:rStyle w:val="Hyperlink"/>
-                  <w:rFonts w:ascii="Segoe UI Light" w:hAnsi="Segoe UI Light"/>
-                  <w:color w:val="000000" w:themeColor="text1"/>
-                  <w:sz w:val="28"/>
-                  <w:szCs w:val="28"/>
-                  <w:u w:val="none"/>
-                </w:rPr>
-                <w:t>http://www.spicesstudytours.org/</w:t>
-              </w:r>
-            </w:hyperlink>
           </w:p>
         </w:tc>
       </w:tr>
@@ -635,7 +855,7 @@
       </w:pPr>
     </w:p>
     <w:sectPr>
-      <w:headerReference w:type="default" r:id="rId13"/>
+      <w:headerReference w:type="default" r:id="rId15"/>
       <w:pgSz w:w="12240" w:h="15840"/>
       <w:pgMar w:top="1440" w:right="1440" w:bottom="1440" w:left="1440" w:header="708" w:footer="708" w:gutter="0"/>
       <w:cols w:space="708"/>

</xml_diff>